<commit_message>
changed presentation and doc and code little bit
</commit_message>
<xml_diff>
--- a/project/Logistic Regression with scikit.docx
+++ b/project/Logistic Regression with scikit.docx
@@ -13,15 +13,35 @@
           <w:bCs/>
           <w:color w:val="000000"/>
           <w:kern w:val="36"/>
-        </w:rPr>
-      </w:pPr>
-      <w:r>
-        <w:rPr>
-          <w:rFonts w:eastAsia="Times New Roman" w:cs="Times New Roman"/>
-          <w:b/>
-          <w:bCs/>
-          <w:color w:val="000000"/>
-          <w:kern w:val="36"/>
+          <w:sz w:val="72"/>
+          <w:szCs w:val="72"/>
+        </w:rPr>
+      </w:pPr>
+    </w:p>
+    <w:p>
+      <w:pPr>
+        <w:shd w:val="clear" w:color="auto" w:fill="FFFFFF"/>
+        <w:spacing w:before="129"/>
+        <w:outlineLvl w:val="0"/>
+        <w:rPr>
+          <w:rFonts w:eastAsia="Times New Roman" w:cs="Times New Roman"/>
+          <w:b/>
+          <w:bCs/>
+          <w:color w:val="000000"/>
+          <w:kern w:val="36"/>
+          <w:sz w:val="72"/>
+          <w:szCs w:val="72"/>
+        </w:rPr>
+      </w:pPr>
+      <w:r>
+        <w:rPr>
+          <w:rFonts w:eastAsia="Times New Roman" w:cs="Times New Roman"/>
+          <w:b/>
+          <w:bCs/>
+          <w:color w:val="000000"/>
+          <w:kern w:val="36"/>
+          <w:sz w:val="72"/>
+          <w:szCs w:val="72"/>
         </w:rPr>
         <w:t xml:space="preserve">Logistic Regression with </w:t>
       </w:r>
@@ -33,6 +53,8 @@
           <w:bCs/>
           <w:color w:val="000000"/>
           <w:kern w:val="36"/>
+          <w:sz w:val="72"/>
+          <w:szCs w:val="72"/>
         </w:rPr>
         <w:t>scikit</w:t>
       </w:r>
@@ -44,8 +66,830 @@
           <w:bCs/>
           <w:color w:val="000000"/>
           <w:kern w:val="36"/>
+          <w:sz w:val="72"/>
+          <w:szCs w:val="72"/>
         </w:rPr>
         <w:t>-learn</w:t>
+      </w:r>
+    </w:p>
+    <w:p>
+      <w:pPr>
+        <w:shd w:val="clear" w:color="auto" w:fill="FFFFFF"/>
+        <w:spacing w:before="129"/>
+        <w:outlineLvl w:val="0"/>
+        <w:rPr>
+          <w:rFonts w:eastAsia="Times New Roman" w:cs="Times New Roman"/>
+          <w:b/>
+          <w:bCs/>
+          <w:color w:val="000000"/>
+          <w:kern w:val="36"/>
+        </w:rPr>
+      </w:pPr>
+    </w:p>
+    <w:p>
+      <w:pPr>
+        <w:shd w:val="clear" w:color="auto" w:fill="FFFFFF"/>
+        <w:spacing w:before="129"/>
+        <w:outlineLvl w:val="0"/>
+        <w:rPr>
+          <w:rFonts w:eastAsia="Times New Roman" w:cs="Times New Roman"/>
+          <w:b/>
+          <w:bCs/>
+          <w:color w:val="000000"/>
+          <w:kern w:val="36"/>
+        </w:rPr>
+      </w:pPr>
+    </w:p>
+    <w:p>
+      <w:pPr>
+        <w:shd w:val="clear" w:color="auto" w:fill="FFFFFF"/>
+        <w:spacing w:before="129"/>
+        <w:outlineLvl w:val="0"/>
+        <w:rPr>
+          <w:rFonts w:eastAsia="Times New Roman" w:cs="Times New Roman"/>
+          <w:b/>
+          <w:bCs/>
+          <w:color w:val="000000"/>
+          <w:kern w:val="36"/>
+        </w:rPr>
+      </w:pPr>
+      <w:r>
+        <w:rPr>
+          <w:rFonts w:eastAsia="Times New Roman" w:cs="Times New Roman"/>
+          <w:b/>
+          <w:bCs/>
+          <w:noProof/>
+          <w:color w:val="000000"/>
+          <w:kern w:val="36"/>
+        </w:rPr>
+        <mc:AlternateContent>
+          <mc:Choice Requires="wps">
+            <w:drawing>
+              <wp:anchor distT="0" distB="0" distL="114300" distR="114300" simplePos="0" relativeHeight="251659264" behindDoc="0" locked="0" layoutInCell="1" allowOverlap="1" wp14:anchorId="7E2D440C" wp14:editId="3E84D375">
+                <wp:simplePos x="0" y="0"/>
+                <wp:positionH relativeFrom="column">
+                  <wp:posOffset>2909300</wp:posOffset>
+                </wp:positionH>
+                <wp:positionV relativeFrom="paragraph">
+                  <wp:posOffset>28683</wp:posOffset>
+                </wp:positionV>
+                <wp:extent cx="0" cy="4229100"/>
+                <wp:effectExtent l="50800" t="25400" r="76200" b="63500"/>
+                <wp:wrapNone/>
+                <wp:docPr id="3" name="Straight Connector 3"/>
+                <wp:cNvGraphicFramePr/>
+                <a:graphic xmlns:a="http://schemas.openxmlformats.org/drawingml/2006/main">
+                  <a:graphicData uri="http://schemas.microsoft.com/office/word/2010/wordprocessingShape">
+                    <wps:wsp>
+                      <wps:cNvCnPr/>
+                      <wps:spPr>
+                        <a:xfrm>
+                          <a:off x="0" y="0"/>
+                          <a:ext cx="0" cy="4229100"/>
+                        </a:xfrm>
+                        <a:prstGeom prst="line">
+                          <a:avLst/>
+                        </a:prstGeom>
+                        <a:ln>
+                          <a:solidFill>
+                            <a:schemeClr val="tx1"/>
+                          </a:solidFill>
+                        </a:ln>
+                        <a:effectLst>
+                          <a:glow rad="38100">
+                            <a:schemeClr val="tx1">
+                              <a:alpha val="85000"/>
+                            </a:schemeClr>
+                          </a:glow>
+                        </a:effectLst>
+                      </wps:spPr>
+                      <wps:style>
+                        <a:lnRef idx="1">
+                          <a:schemeClr val="accent1"/>
+                        </a:lnRef>
+                        <a:fillRef idx="0">
+                          <a:schemeClr val="accent1"/>
+                        </a:fillRef>
+                        <a:effectRef idx="0">
+                          <a:schemeClr val="accent1"/>
+                        </a:effectRef>
+                        <a:fontRef idx="minor">
+                          <a:schemeClr val="tx1"/>
+                        </a:fontRef>
+                      </wps:style>
+                      <wps:bodyPr/>
+                    </wps:wsp>
+                  </a:graphicData>
+                </a:graphic>
+              </wp:anchor>
+            </w:drawing>
+          </mc:Choice>
+          <mc:Fallback>
+            <w:pict>
+              <v:line w14:anchorId="51AA6094" id="Straight_x0020_Connector_x0020_3" o:spid="_x0000_s1026" style="position:absolute;z-index:251659264;visibility:visible;mso-wrap-style:square;mso-wrap-distance-left:9pt;mso-wrap-distance-top:0;mso-wrap-distance-right:9pt;mso-wrap-distance-bottom:0;mso-position-horizontal:absolute;mso-position-horizontal-relative:text;mso-position-vertical:absolute;mso-position-vertical-relative:text" from="229.1pt,2.25pt" to="229.1pt,335.25pt" o:gfxdata="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" strokecolor="black [3213]" strokeweight=".5pt">
+                <v:stroke joinstyle="miter"/>
+              </v:line>
+            </w:pict>
+          </mc:Fallback>
+        </mc:AlternateContent>
+      </w:r>
+    </w:p>
+    <w:p>
+      <w:pPr>
+        <w:shd w:val="clear" w:color="auto" w:fill="FFFFFF"/>
+        <w:spacing w:before="129"/>
+        <w:outlineLvl w:val="0"/>
+        <w:rPr>
+          <w:rFonts w:eastAsia="Times New Roman" w:cs="Times New Roman"/>
+          <w:b/>
+          <w:bCs/>
+          <w:color w:val="000000"/>
+          <w:kern w:val="36"/>
+        </w:rPr>
+      </w:pPr>
+    </w:p>
+    <w:p>
+      <w:pPr>
+        <w:shd w:val="clear" w:color="auto" w:fill="FFFFFF"/>
+        <w:spacing w:before="129"/>
+        <w:outlineLvl w:val="0"/>
+        <w:rPr>
+          <w:rFonts w:eastAsia="Times New Roman" w:cs="Times New Roman"/>
+          <w:b/>
+          <w:bCs/>
+          <w:color w:val="000000"/>
+          <w:kern w:val="36"/>
+        </w:rPr>
+      </w:pPr>
+      <w:r>
+        <w:rPr>
+          <w:rFonts w:eastAsia="Times New Roman" w:cs="Times New Roman"/>
+          <w:b/>
+          <w:bCs/>
+          <w:noProof/>
+          <w:color w:val="000000"/>
+          <w:kern w:val="36"/>
+        </w:rPr>
+        <mc:AlternateContent>
+          <mc:Choice Requires="wps">
+            <w:drawing>
+              <wp:anchor distT="0" distB="0" distL="114300" distR="114300" simplePos="0" relativeHeight="251663360" behindDoc="0" locked="0" layoutInCell="1" allowOverlap="1" wp14:anchorId="3C8D7A48" wp14:editId="41643D8A">
+                <wp:simplePos x="0" y="0"/>
+                <wp:positionH relativeFrom="column">
+                  <wp:posOffset>3598694</wp:posOffset>
+                </wp:positionH>
+                <wp:positionV relativeFrom="paragraph">
+                  <wp:posOffset>177908</wp:posOffset>
+                </wp:positionV>
+                <wp:extent cx="784" cy="2743308"/>
+                <wp:effectExtent l="50800" t="25400" r="100965" b="76200"/>
+                <wp:wrapNone/>
+                <wp:docPr id="5" name="Straight Connector 5"/>
+                <wp:cNvGraphicFramePr/>
+                <a:graphic xmlns:a="http://schemas.openxmlformats.org/drawingml/2006/main">
+                  <a:graphicData uri="http://schemas.microsoft.com/office/word/2010/wordprocessingShape">
+                    <wps:wsp>
+                      <wps:cNvCnPr/>
+                      <wps:spPr>
+                        <a:xfrm>
+                          <a:off x="0" y="0"/>
+                          <a:ext cx="784" cy="2743308"/>
+                        </a:xfrm>
+                        <a:prstGeom prst="line">
+                          <a:avLst/>
+                        </a:prstGeom>
+                        <a:ln>
+                          <a:solidFill>
+                            <a:schemeClr val="tx1"/>
+                          </a:solidFill>
+                        </a:ln>
+                        <a:effectLst>
+                          <a:glow rad="38100">
+                            <a:schemeClr val="tx1">
+                              <a:alpha val="85000"/>
+                            </a:schemeClr>
+                          </a:glow>
+                          <a:reflection blurRad="1206500" stA="11000" endPos="65000" dist="1270000" dir="5400000" sy="-100000" algn="bl" rotWithShape="0"/>
+                        </a:effectLst>
+                      </wps:spPr>
+                      <wps:style>
+                        <a:lnRef idx="1">
+                          <a:schemeClr val="accent1"/>
+                        </a:lnRef>
+                        <a:fillRef idx="0">
+                          <a:schemeClr val="accent1"/>
+                        </a:fillRef>
+                        <a:effectRef idx="0">
+                          <a:schemeClr val="accent1"/>
+                        </a:effectRef>
+                        <a:fontRef idx="minor">
+                          <a:schemeClr val="tx1"/>
+                        </a:fontRef>
+                      </wps:style>
+                      <wps:bodyPr/>
+                    </wps:wsp>
+                  </a:graphicData>
+                </a:graphic>
+                <wp14:sizeRelV relativeFrom="margin">
+                  <wp14:pctHeight>0</wp14:pctHeight>
+                </wp14:sizeRelV>
+              </wp:anchor>
+            </w:drawing>
+          </mc:Choice>
+          <mc:Fallback>
+            <w:pict>
+              <v:line w14:anchorId="2BDF49FE" id="Straight_x0020_Connector_x0020_5" o:spid="_x0000_s1026" style="position:absolute;z-index:251663360;visibility:visible;mso-wrap-style:square;mso-height-percent:0;mso-wrap-distance-left:9pt;mso-wrap-distance-top:0;mso-wrap-distance-right:9pt;mso-wrap-distance-bottom:0;mso-position-horizontal:absolute;mso-position-horizontal-relative:text;mso-position-vertical:absolute;mso-position-vertical-relative:text;mso-height-percent:0;mso-height-relative:margin" from="283.35pt,14pt" to="283.4pt,230pt" o:gfxdata="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" strokecolor="black [3213]" strokeweight=".5pt">
+                <v:stroke joinstyle="miter"/>
+              </v:line>
+            </w:pict>
+          </mc:Fallback>
+        </mc:AlternateContent>
+      </w:r>
+    </w:p>
+    <w:p>
+      <w:pPr>
+        <w:shd w:val="clear" w:color="auto" w:fill="FFFFFF"/>
+        <w:spacing w:before="129"/>
+        <w:outlineLvl w:val="0"/>
+        <w:rPr>
+          <w:rFonts w:eastAsia="Times New Roman" w:cs="Times New Roman"/>
+          <w:b/>
+          <w:bCs/>
+          <w:color w:val="000000"/>
+          <w:kern w:val="36"/>
+        </w:rPr>
+      </w:pPr>
+      <w:r>
+        <w:rPr>
+          <w:rFonts w:eastAsia="Times New Roman" w:cs="Times New Roman"/>
+          <w:b/>
+          <w:bCs/>
+          <w:noProof/>
+          <w:color w:val="000000"/>
+          <w:kern w:val="36"/>
+        </w:rPr>
+        <mc:AlternateContent>
+          <mc:Choice Requires="wps">
+            <w:drawing>
+              <wp:anchor distT="0" distB="0" distL="114300" distR="114300" simplePos="0" relativeHeight="251661312" behindDoc="0" locked="0" layoutInCell="1" allowOverlap="1" wp14:anchorId="27C56B4B" wp14:editId="2561FC3C">
+                <wp:simplePos x="0" y="0"/>
+                <wp:positionH relativeFrom="column">
+                  <wp:posOffset>2223284</wp:posOffset>
+                </wp:positionH>
+                <wp:positionV relativeFrom="paragraph">
+                  <wp:posOffset>21806</wp:posOffset>
+                </wp:positionV>
+                <wp:extent cx="4499" cy="2624144"/>
+                <wp:effectExtent l="50800" t="25400" r="71755" b="68580"/>
+                <wp:wrapNone/>
+                <wp:docPr id="4" name="Straight Connector 4"/>
+                <wp:cNvGraphicFramePr/>
+                <a:graphic xmlns:a="http://schemas.openxmlformats.org/drawingml/2006/main">
+                  <a:graphicData uri="http://schemas.microsoft.com/office/word/2010/wordprocessingShape">
+                    <wps:wsp>
+                      <wps:cNvCnPr/>
+                      <wps:spPr>
+                        <a:xfrm flipH="1">
+                          <a:off x="0" y="0"/>
+                          <a:ext cx="4499" cy="2624144"/>
+                        </a:xfrm>
+                        <a:prstGeom prst="line">
+                          <a:avLst/>
+                        </a:prstGeom>
+                        <a:ln>
+                          <a:solidFill>
+                            <a:schemeClr val="tx1"/>
+                          </a:solidFill>
+                        </a:ln>
+                        <a:effectLst>
+                          <a:glow rad="38100">
+                            <a:schemeClr val="tx1">
+                              <a:alpha val="85000"/>
+                            </a:schemeClr>
+                          </a:glow>
+                        </a:effectLst>
+                      </wps:spPr>
+                      <wps:style>
+                        <a:lnRef idx="1">
+                          <a:schemeClr val="accent1"/>
+                        </a:lnRef>
+                        <a:fillRef idx="0">
+                          <a:schemeClr val="accent1"/>
+                        </a:fillRef>
+                        <a:effectRef idx="0">
+                          <a:schemeClr val="accent1"/>
+                        </a:effectRef>
+                        <a:fontRef idx="minor">
+                          <a:schemeClr val="tx1"/>
+                        </a:fontRef>
+                      </wps:style>
+                      <wps:bodyPr/>
+                    </wps:wsp>
+                  </a:graphicData>
+                </a:graphic>
+                <wp14:sizeRelV relativeFrom="margin">
+                  <wp14:pctHeight>0</wp14:pctHeight>
+                </wp14:sizeRelV>
+              </wp:anchor>
+            </w:drawing>
+          </mc:Choice>
+          <mc:Fallback>
+            <w:pict>
+              <v:line w14:anchorId="48449518" id="Straight_x0020_Connector_x0020_4" o:spid="_x0000_s1026" style="position:absolute;flip:x;z-index:251661312;visibility:visible;mso-wrap-style:square;mso-height-percent:0;mso-wrap-distance-left:9pt;mso-wrap-distance-top:0;mso-wrap-distance-right:9pt;mso-wrap-distance-bottom:0;mso-position-horizontal:absolute;mso-position-horizontal-relative:text;mso-position-vertical:absolute;mso-position-vertical-relative:text;mso-height-percent:0;mso-height-relative:margin" from="175.05pt,1.7pt" to="175.4pt,208.35pt" o:gfxdata="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" strokecolor="black [3213]" strokeweight=".5pt">
+                <v:stroke joinstyle="miter"/>
+              </v:line>
+            </w:pict>
+          </mc:Fallback>
+        </mc:AlternateContent>
+      </w:r>
+    </w:p>
+    <w:p>
+      <w:pPr>
+        <w:shd w:val="clear" w:color="auto" w:fill="FFFFFF"/>
+        <w:spacing w:before="129"/>
+        <w:outlineLvl w:val="0"/>
+        <w:rPr>
+          <w:rFonts w:eastAsia="Times New Roman" w:cs="Times New Roman"/>
+          <w:b/>
+          <w:bCs/>
+          <w:color w:val="000000"/>
+          <w:kern w:val="36"/>
+        </w:rPr>
+      </w:pPr>
+    </w:p>
+    <w:p>
+      <w:pPr>
+        <w:shd w:val="clear" w:color="auto" w:fill="FFFFFF"/>
+        <w:spacing w:before="129"/>
+        <w:outlineLvl w:val="0"/>
+        <w:rPr>
+          <w:rFonts w:eastAsia="Times New Roman" w:cs="Times New Roman"/>
+          <w:b/>
+          <w:bCs/>
+          <w:color w:val="000000"/>
+          <w:kern w:val="36"/>
+        </w:rPr>
+      </w:pPr>
+    </w:p>
+    <w:p>
+      <w:pPr>
+        <w:shd w:val="clear" w:color="auto" w:fill="FFFFFF"/>
+        <w:spacing w:before="129"/>
+        <w:outlineLvl w:val="0"/>
+        <w:rPr>
+          <w:rFonts w:eastAsia="Times New Roman" w:cs="Times New Roman"/>
+          <w:b/>
+          <w:bCs/>
+          <w:color w:val="000000" w:themeColor="text1"/>
+          <w:kern w:val="36"/>
+        </w:rPr>
+      </w:pPr>
+    </w:p>
+    <w:p>
+      <w:pPr>
+        <w:shd w:val="clear" w:color="auto" w:fill="FFFFFF"/>
+        <w:spacing w:before="129"/>
+        <w:outlineLvl w:val="0"/>
+        <w:rPr>
+          <w:rFonts w:eastAsia="Times New Roman" w:cs="Times New Roman"/>
+          <w:b/>
+          <w:bCs/>
+          <w:color w:val="000000"/>
+          <w:kern w:val="36"/>
+        </w:rPr>
+      </w:pPr>
+    </w:p>
+    <w:p>
+      <w:pPr>
+        <w:shd w:val="clear" w:color="auto" w:fill="FFFFFF"/>
+        <w:spacing w:before="129"/>
+        <w:outlineLvl w:val="0"/>
+        <w:rPr>
+          <w:rFonts w:eastAsia="Times New Roman" w:cs="Times New Roman"/>
+          <w:b/>
+          <w:bCs/>
+          <w:color w:val="000000"/>
+          <w:kern w:val="36"/>
+        </w:rPr>
+      </w:pPr>
+    </w:p>
+    <w:p>
+      <w:pPr>
+        <w:shd w:val="clear" w:color="auto" w:fill="FFFFFF"/>
+        <w:spacing w:before="129"/>
+        <w:outlineLvl w:val="0"/>
+        <w:rPr>
+          <w:rFonts w:eastAsia="Times New Roman" w:cs="Times New Roman"/>
+          <w:b/>
+          <w:bCs/>
+          <w:color w:val="000000"/>
+          <w:kern w:val="36"/>
+        </w:rPr>
+      </w:pPr>
+    </w:p>
+    <w:p>
+      <w:pPr>
+        <w:shd w:val="clear" w:color="auto" w:fill="FFFFFF"/>
+        <w:spacing w:before="129"/>
+        <w:outlineLvl w:val="0"/>
+        <w:rPr>
+          <w:rFonts w:eastAsia="Times New Roman" w:cs="Times New Roman"/>
+          <w:b/>
+          <w:bCs/>
+          <w:color w:val="000000"/>
+          <w:kern w:val="36"/>
+        </w:rPr>
+      </w:pPr>
+    </w:p>
+    <w:p>
+      <w:pPr>
+        <w:shd w:val="clear" w:color="auto" w:fill="FFFFFF"/>
+        <w:spacing w:before="129"/>
+        <w:outlineLvl w:val="0"/>
+        <w:rPr>
+          <w:rFonts w:eastAsia="Times New Roman" w:cs="Times New Roman"/>
+          <w:b/>
+          <w:bCs/>
+          <w:color w:val="000000"/>
+          <w:kern w:val="36"/>
+        </w:rPr>
+      </w:pPr>
+    </w:p>
+    <w:p>
+      <w:pPr>
+        <w:shd w:val="clear" w:color="auto" w:fill="FFFFFF"/>
+        <w:spacing w:before="129"/>
+        <w:outlineLvl w:val="0"/>
+        <w:rPr>
+          <w:rFonts w:eastAsia="Times New Roman" w:cs="Times New Roman"/>
+          <w:b/>
+          <w:bCs/>
+          <w:color w:val="000000"/>
+          <w:kern w:val="36"/>
+        </w:rPr>
+      </w:pPr>
+    </w:p>
+    <w:p>
+      <w:pPr>
+        <w:shd w:val="clear" w:color="auto" w:fill="FFFFFF"/>
+        <w:spacing w:before="129"/>
+        <w:outlineLvl w:val="0"/>
+        <w:rPr>
+          <w:rFonts w:eastAsia="Times New Roman" w:cs="Times New Roman"/>
+          <w:b/>
+          <w:bCs/>
+          <w:color w:val="000000"/>
+          <w:kern w:val="36"/>
+        </w:rPr>
+      </w:pPr>
+    </w:p>
+    <w:p>
+      <w:pPr>
+        <w:shd w:val="clear" w:color="auto" w:fill="FFFFFF"/>
+        <w:spacing w:before="129"/>
+        <w:outlineLvl w:val="0"/>
+        <w:rPr>
+          <w:rFonts w:eastAsia="Times New Roman" w:cs="Times New Roman"/>
+          <w:b/>
+          <w:bCs/>
+          <w:color w:val="000000"/>
+          <w:kern w:val="36"/>
+        </w:rPr>
+      </w:pPr>
+    </w:p>
+    <w:p>
+      <w:pPr>
+        <w:shd w:val="clear" w:color="auto" w:fill="FFFFFF"/>
+        <w:spacing w:before="129"/>
+        <w:outlineLvl w:val="0"/>
+        <w:rPr>
+          <w:rFonts w:eastAsia="Times New Roman" w:cs="Times New Roman"/>
+          <w:b/>
+          <w:bCs/>
+          <w:color w:val="000000"/>
+          <w:kern w:val="36"/>
+        </w:rPr>
+      </w:pPr>
+    </w:p>
+    <w:p>
+      <w:pPr>
+        <w:shd w:val="clear" w:color="auto" w:fill="FFFFFF"/>
+        <w:spacing w:before="129"/>
+        <w:outlineLvl w:val="0"/>
+        <w:rPr>
+          <w:rFonts w:eastAsia="Times New Roman" w:cs="Times New Roman"/>
+          <w:b/>
+          <w:bCs/>
+          <w:color w:val="000000"/>
+          <w:kern w:val="36"/>
+        </w:rPr>
+      </w:pPr>
+    </w:p>
+    <w:p>
+      <w:pPr>
+        <w:shd w:val="clear" w:color="auto" w:fill="FFFFFF"/>
+        <w:spacing w:before="129"/>
+        <w:outlineLvl w:val="0"/>
+        <w:rPr>
+          <w:rFonts w:eastAsia="Times New Roman" w:cs="Times New Roman"/>
+          <w:b/>
+          <w:bCs/>
+          <w:color w:val="000000"/>
+          <w:kern w:val="36"/>
+        </w:rPr>
+      </w:pPr>
+    </w:p>
+    <w:p>
+      <w:pPr>
+        <w:shd w:val="clear" w:color="auto" w:fill="FFFFFF"/>
+        <w:spacing w:before="129"/>
+        <w:outlineLvl w:val="0"/>
+        <w:rPr>
+          <w:rFonts w:eastAsia="Times New Roman" w:cs="Times New Roman"/>
+          <w:b/>
+          <w:bCs/>
+          <w:color w:val="000000"/>
+          <w:kern w:val="36"/>
+        </w:rPr>
+      </w:pPr>
+      <w:r>
+        <w:rPr>
+          <w:rFonts w:eastAsia="Times New Roman" w:cs="Times New Roman"/>
+          <w:b/>
+          <w:bCs/>
+          <w:color w:val="000000"/>
+          <w:kern w:val="36"/>
+        </w:rPr>
+        <w:t>Preksha Koirala</w:t>
+      </w:r>
+      <w:r>
+        <w:rPr>
+          <w:rFonts w:eastAsia="Times New Roman" w:cs="Times New Roman"/>
+          <w:b/>
+          <w:bCs/>
+          <w:color w:val="000000"/>
+          <w:kern w:val="36"/>
+        </w:rPr>
+        <w:tab/>
+      </w:r>
+      <w:r>
+        <w:rPr>
+          <w:rFonts w:eastAsia="Times New Roman" w:cs="Times New Roman"/>
+          <w:b/>
+          <w:bCs/>
+          <w:color w:val="000000"/>
+          <w:kern w:val="36"/>
+        </w:rPr>
+        <w:tab/>
+      </w:r>
+      <w:r>
+        <w:rPr>
+          <w:rFonts w:eastAsia="Times New Roman" w:cs="Times New Roman"/>
+          <w:b/>
+          <w:bCs/>
+          <w:color w:val="000000"/>
+          <w:kern w:val="36"/>
+        </w:rPr>
+        <w:tab/>
+      </w:r>
+      <w:r>
+        <w:rPr>
+          <w:rFonts w:eastAsia="Times New Roman" w:cs="Times New Roman"/>
+          <w:b/>
+          <w:bCs/>
+          <w:color w:val="000000"/>
+          <w:kern w:val="36"/>
+        </w:rPr>
+        <w:tab/>
+      </w:r>
+      <w:r>
+        <w:rPr>
+          <w:rFonts w:eastAsia="Times New Roman" w:cs="Times New Roman"/>
+          <w:b/>
+          <w:bCs/>
+          <w:color w:val="000000"/>
+          <w:kern w:val="36"/>
+        </w:rPr>
+        <w:tab/>
+      </w:r>
+      <w:r>
+        <w:rPr>
+          <w:rFonts w:eastAsia="Times New Roman" w:cs="Times New Roman"/>
+          <w:b/>
+          <w:bCs/>
+          <w:color w:val="000000"/>
+          <w:kern w:val="36"/>
+        </w:rPr>
+        <w:tab/>
+        <w:t xml:space="preserve">        </w:t>
+      </w:r>
+      <w:r>
+        <w:rPr>
+          <w:rFonts w:eastAsia="Times New Roman" w:cs="Times New Roman"/>
+          <w:b/>
+          <w:bCs/>
+          <w:color w:val="000000"/>
+          <w:kern w:val="36"/>
+        </w:rPr>
+        <w:t xml:space="preserve">Dr. </w:t>
+      </w:r>
+      <w:proofErr w:type="spellStart"/>
+      <w:r>
+        <w:rPr>
+          <w:rFonts w:eastAsia="Times New Roman" w:cs="Times New Roman"/>
+          <w:b/>
+          <w:bCs/>
+          <w:color w:val="000000"/>
+          <w:kern w:val="36"/>
+        </w:rPr>
+        <w:t>Mugizi</w:t>
+      </w:r>
+      <w:proofErr w:type="spellEnd"/>
+      <w:r>
+        <w:rPr>
+          <w:rFonts w:eastAsia="Times New Roman" w:cs="Times New Roman"/>
+          <w:b/>
+          <w:bCs/>
+          <w:color w:val="000000"/>
+          <w:kern w:val="36"/>
+        </w:rPr>
+        <w:t xml:space="preserve"> Robert </w:t>
+      </w:r>
+      <w:proofErr w:type="spellStart"/>
+      <w:r>
+        <w:rPr>
+          <w:rFonts w:eastAsia="Times New Roman" w:cs="Times New Roman"/>
+          <w:b/>
+          <w:bCs/>
+          <w:color w:val="000000"/>
+          <w:kern w:val="36"/>
+        </w:rPr>
+        <w:t>Rwebangira</w:t>
+      </w:r>
+      <w:proofErr w:type="spellEnd"/>
+      <w:r>
+        <w:rPr>
+          <w:rFonts w:eastAsia="Times New Roman" w:cs="Times New Roman"/>
+          <w:b/>
+          <w:bCs/>
+          <w:color w:val="000000"/>
+          <w:kern w:val="36"/>
+        </w:rPr>
+        <w:br/>
+        <w:t>Sophomore @02765387</w:t>
+      </w:r>
+      <w:r>
+        <w:rPr>
+          <w:rFonts w:eastAsia="Times New Roman" w:cs="Times New Roman"/>
+          <w:b/>
+          <w:bCs/>
+          <w:color w:val="000000"/>
+          <w:kern w:val="36"/>
+        </w:rPr>
+        <w:tab/>
+      </w:r>
+      <w:r>
+        <w:rPr>
+          <w:rFonts w:eastAsia="Times New Roman" w:cs="Times New Roman"/>
+          <w:b/>
+          <w:bCs/>
+          <w:color w:val="000000"/>
+          <w:kern w:val="36"/>
+        </w:rPr>
+        <w:tab/>
+      </w:r>
+      <w:r>
+        <w:rPr>
+          <w:rFonts w:eastAsia="Times New Roman" w:cs="Times New Roman"/>
+          <w:b/>
+          <w:bCs/>
+          <w:color w:val="000000"/>
+          <w:kern w:val="36"/>
+        </w:rPr>
+        <w:tab/>
+      </w:r>
+      <w:r>
+        <w:rPr>
+          <w:rFonts w:eastAsia="Times New Roman" w:cs="Times New Roman"/>
+          <w:b/>
+          <w:bCs/>
+          <w:color w:val="000000"/>
+          <w:kern w:val="36"/>
+        </w:rPr>
+        <w:tab/>
+      </w:r>
+      <w:r>
+        <w:rPr>
+          <w:rFonts w:eastAsia="Times New Roman" w:cs="Times New Roman"/>
+          <w:b/>
+          <w:bCs/>
+          <w:color w:val="000000"/>
+          <w:kern w:val="36"/>
+        </w:rPr>
+        <w:tab/>
+        <w:t xml:space="preserve">         </w:t>
+      </w:r>
+      <w:r>
+        <w:rPr>
+          <w:rFonts w:eastAsia="Times New Roman" w:cs="Times New Roman"/>
+          <w:b/>
+          <w:bCs/>
+          <w:color w:val="000000"/>
+          <w:kern w:val="36"/>
+        </w:rPr>
+        <w:t>Professor, Machine Learning</w:t>
+      </w:r>
+      <w:r>
+        <w:rPr>
+          <w:rFonts w:eastAsia="Times New Roman" w:cs="Times New Roman"/>
+          <w:b/>
+          <w:bCs/>
+          <w:color w:val="000000"/>
+          <w:kern w:val="36"/>
+        </w:rPr>
+        <w:br/>
+        <w:t>Howard University</w:t>
+      </w:r>
+      <w:r>
+        <w:rPr>
+          <w:rFonts w:eastAsia="Times New Roman" w:cs="Times New Roman"/>
+          <w:b/>
+          <w:bCs/>
+          <w:color w:val="000000"/>
+          <w:kern w:val="36"/>
+        </w:rPr>
+        <w:tab/>
+      </w:r>
+      <w:r>
+        <w:rPr>
+          <w:rFonts w:eastAsia="Times New Roman" w:cs="Times New Roman"/>
+          <w:b/>
+          <w:bCs/>
+          <w:color w:val="000000"/>
+          <w:kern w:val="36"/>
+        </w:rPr>
+        <w:tab/>
+      </w:r>
+      <w:r>
+        <w:rPr>
+          <w:rFonts w:eastAsia="Times New Roman" w:cs="Times New Roman"/>
+          <w:b/>
+          <w:bCs/>
+          <w:color w:val="000000"/>
+          <w:kern w:val="36"/>
+        </w:rPr>
+        <w:tab/>
+      </w:r>
+      <w:r>
+        <w:rPr>
+          <w:rFonts w:eastAsia="Times New Roman" w:cs="Times New Roman"/>
+          <w:b/>
+          <w:bCs/>
+          <w:color w:val="000000"/>
+          <w:kern w:val="36"/>
+        </w:rPr>
+        <w:tab/>
+        <w:t xml:space="preserve">                                    </w:t>
+      </w:r>
+      <w:r>
+        <w:rPr>
+          <w:rFonts w:eastAsia="Times New Roman" w:cs="Times New Roman"/>
+          <w:b/>
+          <w:bCs/>
+          <w:color w:val="000000"/>
+          <w:kern w:val="36"/>
+        </w:rPr>
+        <w:t>Howard University</w:t>
+      </w:r>
+      <w:r>
+        <w:rPr>
+          <w:rFonts w:eastAsia="Times New Roman" w:cs="Times New Roman"/>
+          <w:b/>
+          <w:bCs/>
+          <w:color w:val="000000"/>
+          <w:kern w:val="36"/>
+        </w:rPr>
+        <w:tab/>
+      </w:r>
+      <w:r>
+        <w:rPr>
+          <w:rFonts w:eastAsia="Times New Roman" w:cs="Times New Roman"/>
+          <w:b/>
+          <w:bCs/>
+          <w:color w:val="000000"/>
+          <w:kern w:val="36"/>
+        </w:rPr>
+        <w:tab/>
+      </w:r>
+      <w:r>
+        <w:rPr>
+          <w:rFonts w:eastAsia="Times New Roman" w:cs="Times New Roman"/>
+          <w:b/>
+          <w:bCs/>
+          <w:color w:val="000000"/>
+          <w:kern w:val="36"/>
+        </w:rPr>
+        <w:tab/>
       </w:r>
     </w:p>
     <w:p>
@@ -55,6 +899,7 @@
         <w:spacing w:before="305"/>
         <w:rPr>
           <w:rFonts w:asciiTheme="minorHAnsi" w:eastAsia="Times New Roman" w:hAnsiTheme="minorHAnsi"/>
+          <w:b/>
           <w:color w:val="000000"/>
           <w:sz w:val="24"/>
           <w:szCs w:val="24"/>
@@ -63,15 +908,18 @@
       <w:r>
         <w:rPr>
           <w:rFonts w:asciiTheme="minorHAnsi" w:hAnsiTheme="minorHAnsi" w:cs="Times New Roman"/>
+          <w:b/>
           <w:color w:val="000000"/>
           <w:sz w:val="24"/>
           <w:szCs w:val="24"/>
         </w:rPr>
+        <w:lastRenderedPageBreak/>
         <w:t xml:space="preserve">Logistic </w:t>
       </w:r>
       <w:r>
         <w:rPr>
           <w:rFonts w:asciiTheme="minorHAnsi" w:hAnsiTheme="minorHAnsi" w:cs="Times New Roman"/>
+          <w:b/>
           <w:color w:val="000000"/>
           <w:sz w:val="24"/>
           <w:szCs w:val="24"/>
@@ -83,6 +931,7 @@
         <w:r>
           <w:rPr>
             <w:rFonts w:asciiTheme="minorHAnsi" w:hAnsiTheme="minorHAnsi" w:cs="Times New Roman"/>
+            <w:b/>
             <w:color w:val="337AB7"/>
             <w:sz w:val="24"/>
             <w:szCs w:val="24"/>
@@ -94,6 +943,7 @@
         <w:r>
           <w:rPr>
             <w:rFonts w:asciiTheme="minorHAnsi" w:hAnsiTheme="minorHAnsi" w:cs="Times New Roman"/>
+            <w:b/>
             <w:color w:val="337AB7"/>
             <w:sz w:val="24"/>
             <w:szCs w:val="24"/>
@@ -105,6 +955,7 @@
       <w:r>
         <w:rPr>
           <w:rFonts w:asciiTheme="minorHAnsi" w:hAnsiTheme="minorHAnsi" w:cs="Times New Roman"/>
+          <w:b/>
           <w:color w:val="000000"/>
           <w:sz w:val="24"/>
           <w:szCs w:val="24"/>
@@ -114,6 +965,7 @@
       <w:r>
         <w:rPr>
           <w:rFonts w:asciiTheme="minorHAnsi" w:hAnsiTheme="minorHAnsi" w:cs="Times New Roman"/>
+          <w:b/>
           <w:color w:val="000000"/>
           <w:sz w:val="24"/>
           <w:szCs w:val="24"/>
@@ -132,6 +984,7 @@
       <w:r>
         <w:rPr>
           <w:rFonts w:asciiTheme="minorHAnsi" w:eastAsia="Times New Roman" w:hAnsiTheme="minorHAnsi"/>
+          <w:b/>
           <w:color w:val="000000"/>
           <w:sz w:val="24"/>
           <w:szCs w:val="24"/>
@@ -193,6 +1046,8 @@
         </w:rPr>
         <w:br/>
       </w:r>
+      <w:bookmarkStart w:id="0" w:name="_GoBack"/>
+      <w:bookmarkEnd w:id="0"/>
       <w:r>
         <w:rPr>
           <w:rFonts w:cs="Times New Roman"/>
@@ -211,6 +1066,7 @@
       <w:r>
         <w:rPr>
           <w:rFonts w:cs="Times New Roman"/>
+          <w:b/>
           <w:color w:val="000000"/>
         </w:rPr>
         <w:t>Description of Variables:</w:t>
@@ -218,6 +1074,7 @@
       <w:r>
         <w:rPr>
           <w:rFonts w:cs="Times New Roman"/>
+          <w:b/>
           <w:color w:val="000000"/>
         </w:rPr>
         <w:br/>
@@ -406,21 +1263,6 @@
         </w:rPr>
         <w:br/>
       </w:r>
-    </w:p>
-    <w:p>
-      <w:pPr>
-        <w:rPr>
-          <w:rFonts w:eastAsia="Times New Roman" w:cs="Arial"/>
-          <w:color w:val="123654"/>
-        </w:rPr>
-      </w:pPr>
-      <w:r>
-        <w:rPr>
-          <w:rFonts w:eastAsia="Times New Roman" w:cs="Arial"/>
-          <w:color w:val="123654"/>
-        </w:rPr>
-        <w:t xml:space="preserve">Since </w:t>
-      </w:r>
       <w:r>
         <w:rPr>
           <w:rFonts w:eastAsia="Times New Roman" w:cs="Arial"/>
@@ -428,24 +1270,19 @@
         </w:rPr>
         <w:br/>
       </w:r>
-      <w:r>
-        <w:rPr>
-          <w:rFonts w:eastAsia="Times New Roman" w:cs="Arial"/>
-          <w:color w:val="123654"/>
-        </w:rPr>
-        <w:br/>
-      </w:r>
-    </w:p>
-    <w:p>
-      <w:pPr>
-        <w:rPr>
-          <w:rFonts w:eastAsia="Times New Roman" w:cs="Arial"/>
-          <w:color w:val="123654"/>
-        </w:rPr>
-      </w:pPr>
-      <w:r>
-        <w:rPr>
-          <w:rFonts w:eastAsia="Times New Roman" w:cs="Arial"/>
+    </w:p>
+    <w:p>
+      <w:pPr>
+        <w:rPr>
+          <w:rFonts w:eastAsia="Times New Roman" w:cs="Arial"/>
+          <w:b/>
+          <w:color w:val="123654"/>
+        </w:rPr>
+      </w:pPr>
+      <w:r>
+        <w:rPr>
+          <w:rFonts w:eastAsia="Times New Roman" w:cs="Arial"/>
+          <w:b/>
           <w:color w:val="123654"/>
         </w:rPr>
         <w:t>Problem Statement</w:t>
@@ -528,12 +1365,36 @@
         </w:rPr>
         <w:br/>
       </w:r>
+    </w:p>
+    <w:p>
+      <w:pPr>
+        <w:rPr>
+          <w:rFonts w:eastAsia="Times New Roman" w:cs="Arial"/>
+          <w:color w:val="123654"/>
+        </w:rPr>
+      </w:pPr>
+    </w:p>
+    <w:p>
+      <w:pPr>
+        <w:rPr>
+          <w:rFonts w:eastAsia="Times New Roman" w:cs="Arial"/>
+          <w:b/>
+          <w:color w:val="123654"/>
+        </w:rPr>
+      </w:pPr>
       <w:r>
         <w:rPr>
           <w:rFonts w:eastAsia="Times New Roman" w:cs="Arial"/>
           <w:color w:val="123654"/>
         </w:rPr>
         <w:br/>
+      </w:r>
+      <w:r>
+        <w:rPr>
+          <w:rFonts w:eastAsia="Times New Roman" w:cs="Arial"/>
+          <w:b/>
+          <w:color w:val="123654"/>
+        </w:rPr>
         <w:t>Libraries Used:</w:t>
       </w:r>
     </w:p>
@@ -603,17 +1464,99 @@
           <w:color w:val="123654"/>
         </w:rPr>
       </w:pPr>
-    </w:p>
-    <w:p>
-      <w:pPr>
-        <w:rPr>
-          <w:rFonts w:eastAsia="Times New Roman" w:cs="Arial"/>
-          <w:color w:val="123654"/>
-        </w:rPr>
-      </w:pPr>
-      <w:r>
-        <w:rPr>
-          <w:rFonts w:eastAsia="Times New Roman" w:cs="Arial"/>
+      <w:r>
+        <w:rPr>
+          <w:rFonts w:eastAsia="Times New Roman" w:cs="Arial"/>
+          <w:noProof/>
+          <w:color w:val="123654"/>
+        </w:rPr>
+        <w:drawing>
+          <wp:inline distT="0" distB="0" distL="0" distR="0" wp14:anchorId="29B69CF5" wp14:editId="5DB024B7">
+            <wp:extent cx="4584700" cy="876300"/>
+            <wp:effectExtent l="0" t="0" r="12700" b="12700"/>
+            <wp:docPr id="6" name="Picture 6"/>
+            <wp:cNvGraphicFramePr>
+              <a:graphicFrameLocks xmlns:a="http://schemas.openxmlformats.org/drawingml/2006/main" noChangeAspect="1"/>
+            </wp:cNvGraphicFramePr>
+            <a:graphic xmlns:a="http://schemas.openxmlformats.org/drawingml/2006/main">
+              <a:graphicData uri="http://schemas.openxmlformats.org/drawingml/2006/picture">
+                <pic:pic xmlns:pic="http://schemas.openxmlformats.org/drawingml/2006/picture">
+                  <pic:nvPicPr>
+                    <pic:cNvPr id="6" name="Screen Shot 2016-04-23 at 12.40.33 AM.png"/>
+                    <pic:cNvPicPr/>
+                  </pic:nvPicPr>
+                  <pic:blipFill>
+                    <a:blip r:embed="rId6">
+                      <a:extLst>
+                        <a:ext uri="{28A0092B-C50C-407E-A947-70E740481C1C}">
+                          <a14:useLocalDpi xmlns:a14="http://schemas.microsoft.com/office/drawing/2010/main" val="0"/>
+                        </a:ext>
+                      </a:extLst>
+                    </a:blip>
+                    <a:stretch>
+                      <a:fillRect/>
+                    </a:stretch>
+                  </pic:blipFill>
+                  <pic:spPr>
+                    <a:xfrm>
+                      <a:off x="0" y="0"/>
+                      <a:ext cx="4584700" cy="876300"/>
+                    </a:xfrm>
+                    <a:prstGeom prst="rect">
+                      <a:avLst/>
+                    </a:prstGeom>
+                  </pic:spPr>
+                </pic:pic>
+              </a:graphicData>
+            </a:graphic>
+          </wp:inline>
+        </w:drawing>
+      </w:r>
+    </w:p>
+    <w:p>
+      <w:pPr>
+        <w:rPr>
+          <w:rFonts w:eastAsia="Times New Roman" w:cs="Arial"/>
+          <w:color w:val="123654"/>
+        </w:rPr>
+      </w:pPr>
+    </w:p>
+    <w:p>
+      <w:pPr>
+        <w:rPr>
+          <w:rFonts w:eastAsia="Times New Roman" w:cs="Arial"/>
+          <w:color w:val="123654"/>
+        </w:rPr>
+      </w:pPr>
+    </w:p>
+    <w:p>
+      <w:pPr>
+        <w:rPr>
+          <w:rFonts w:eastAsia="Times New Roman" w:cs="Arial"/>
+          <w:color w:val="123654"/>
+        </w:rPr>
+      </w:pPr>
+    </w:p>
+    <w:p>
+      <w:pPr>
+        <w:rPr>
+          <w:rFonts w:eastAsia="Times New Roman" w:cs="Arial"/>
+          <w:color w:val="123654"/>
+        </w:rPr>
+      </w:pPr>
+    </w:p>
+    <w:p>
+      <w:pPr>
+        <w:rPr>
+          <w:rFonts w:eastAsia="Times New Roman" w:cs="Arial"/>
+          <w:b/>
+          <w:color w:val="123654"/>
+        </w:rPr>
+      </w:pPr>
+      <w:r>
+        <w:rPr>
+          <w:rFonts w:eastAsia="Times New Roman" w:cs="Arial"/>
+          <w:b/>
           <w:color w:val="123654"/>
         </w:rPr>
         <w:t>Process:</w:t>
@@ -623,20 +1566,31 @@
       <w:pPr>
         <w:rPr>
           <w:rFonts w:eastAsia="Times New Roman" w:cs="Arial"/>
-          <w:color w:val="123654"/>
-        </w:rPr>
-      </w:pPr>
-      <w:r>
-        <w:rPr>
-          <w:rFonts w:eastAsia="Times New Roman" w:cs="Arial"/>
-          <w:color w:val="123654"/>
-        </w:rPr>
-        <w:t xml:space="preserve">-Read file using </w:t>
+          <w:b/>
+          <w:color w:val="123654"/>
+        </w:rPr>
+      </w:pPr>
+      <w:r>
+        <w:rPr>
+          <w:rFonts w:eastAsia="Times New Roman" w:cs="Arial"/>
+          <w:b/>
+          <w:color w:val="123654"/>
+        </w:rPr>
+        <w:t xml:space="preserve">1) </w:t>
+      </w:r>
+      <w:r>
+        <w:rPr>
+          <w:rFonts w:eastAsia="Times New Roman" w:cs="Arial"/>
+          <w:b/>
+          <w:color w:val="123654"/>
+        </w:rPr>
+        <w:t xml:space="preserve">Read file using </w:t>
       </w:r>
       <w:proofErr w:type="spellStart"/>
       <w:r>
         <w:rPr>
           <w:rFonts w:eastAsia="Times New Roman" w:cs="Arial"/>
+          <w:b/>
           <w:color w:val="123654"/>
         </w:rPr>
         <w:t>numpy</w:t>
@@ -647,35 +1601,136 @@
       <w:pPr>
         <w:rPr>
           <w:rFonts w:eastAsia="Times New Roman" w:cs="Arial"/>
-          <w:color w:val="123654"/>
-        </w:rPr>
-      </w:pPr>
-      <w:r>
-        <w:rPr>
-          <w:rFonts w:eastAsia="Times New Roman" w:cs="Arial"/>
-          <w:color w:val="123654"/>
-        </w:rPr>
-        <w:t>-Categorized X and y with the variables that were chosen to be used</w:t>
-      </w:r>
-    </w:p>
-    <w:p>
-      <w:pPr>
-        <w:rPr>
-          <w:rFonts w:eastAsia="Times New Roman" w:cs="Arial"/>
-          <w:color w:val="123654"/>
-        </w:rPr>
-      </w:pPr>
-      <w:r>
-        <w:rPr>
-          <w:rFonts w:eastAsia="Times New Roman" w:cs="Arial"/>
-          <w:color w:val="123654"/>
-        </w:rPr>
-        <w:t xml:space="preserve">-Instantiated </w:t>
+          <w:b/>
+          <w:color w:val="123654"/>
+        </w:rPr>
+      </w:pPr>
+      <w:r>
+        <w:rPr>
+          <w:rFonts w:eastAsia="Times New Roman" w:cs="Arial"/>
+          <w:b/>
+          <w:color w:val="123654"/>
+        </w:rPr>
+        <w:t xml:space="preserve">2) </w:t>
+      </w:r>
+      <w:r>
+        <w:rPr>
+          <w:rFonts w:eastAsia="Times New Roman" w:cs="Arial"/>
+          <w:b/>
+          <w:color w:val="123654"/>
+        </w:rPr>
+        <w:t>Categorized X and y with the variables that were chosen to be used</w:t>
+      </w:r>
+    </w:p>
+    <w:p>
+      <w:pPr>
+        <w:rPr>
+          <w:rFonts w:eastAsia="Times New Roman" w:cs="Arial"/>
+          <w:color w:val="123654"/>
+        </w:rPr>
+      </w:pPr>
+    </w:p>
+    <w:p>
+      <w:pPr>
+        <w:rPr>
+          <w:rFonts w:eastAsia="Times New Roman" w:cs="Arial"/>
+          <w:color w:val="123654"/>
+        </w:rPr>
+      </w:pPr>
+    </w:p>
+    <w:p>
+      <w:pPr>
+        <w:rPr>
+          <w:rFonts w:eastAsia="Times New Roman" w:cs="Arial"/>
+          <w:color w:val="123654"/>
+        </w:rPr>
+      </w:pPr>
+      <w:r>
+        <w:rPr>
+          <w:rFonts w:eastAsia="Times New Roman" w:cs="Arial"/>
+          <w:noProof/>
+          <w:color w:val="123654"/>
+        </w:rPr>
+        <w:drawing>
+          <wp:inline distT="0" distB="0" distL="0" distR="0" wp14:anchorId="1C092958" wp14:editId="06FD06D3">
+            <wp:extent cx="5473700" cy="1612900"/>
+            <wp:effectExtent l="0" t="0" r="12700" b="12700"/>
+            <wp:docPr id="7" name="Picture 7"/>
+            <wp:cNvGraphicFramePr>
+              <a:graphicFrameLocks xmlns:a="http://schemas.openxmlformats.org/drawingml/2006/main" noChangeAspect="1"/>
+            </wp:cNvGraphicFramePr>
+            <a:graphic xmlns:a="http://schemas.openxmlformats.org/drawingml/2006/main">
+              <a:graphicData uri="http://schemas.openxmlformats.org/drawingml/2006/picture">
+                <pic:pic xmlns:pic="http://schemas.openxmlformats.org/drawingml/2006/picture">
+                  <pic:nvPicPr>
+                    <pic:cNvPr id="7" name="Screen Shot 2016-04-23 at 12.41.17 AM.png"/>
+                    <pic:cNvPicPr/>
+                  </pic:nvPicPr>
+                  <pic:blipFill>
+                    <a:blip r:embed="rId7">
+                      <a:extLst>
+                        <a:ext uri="{28A0092B-C50C-407E-A947-70E740481C1C}">
+                          <a14:useLocalDpi xmlns:a14="http://schemas.microsoft.com/office/drawing/2010/main" val="0"/>
+                        </a:ext>
+                      </a:extLst>
+                    </a:blip>
+                    <a:stretch>
+                      <a:fillRect/>
+                    </a:stretch>
+                  </pic:blipFill>
+                  <pic:spPr>
+                    <a:xfrm>
+                      <a:off x="0" y="0"/>
+                      <a:ext cx="5473700" cy="1612900"/>
+                    </a:xfrm>
+                    <a:prstGeom prst="rect">
+                      <a:avLst/>
+                    </a:prstGeom>
+                  </pic:spPr>
+                </pic:pic>
+              </a:graphicData>
+            </a:graphic>
+          </wp:inline>
+        </w:drawing>
+      </w:r>
+    </w:p>
+    <w:p>
+      <w:pPr>
+        <w:rPr>
+          <w:rFonts w:eastAsia="Times New Roman" w:cs="Arial"/>
+          <w:color w:val="123654"/>
+        </w:rPr>
+      </w:pPr>
+    </w:p>
+    <w:p>
+      <w:pPr>
+        <w:rPr>
+          <w:rFonts w:eastAsia="Times New Roman" w:cs="Arial"/>
+          <w:b/>
+          <w:color w:val="123654"/>
+        </w:rPr>
+      </w:pPr>
+      <w:r>
+        <w:rPr>
+          <w:rFonts w:eastAsia="Times New Roman" w:cs="Arial"/>
+          <w:b/>
+          <w:color w:val="123654"/>
+        </w:rPr>
+        <w:t xml:space="preserve">3) </w:t>
+      </w:r>
+      <w:r>
+        <w:rPr>
+          <w:rFonts w:eastAsia="Times New Roman" w:cs="Arial"/>
+          <w:b/>
+          <w:color w:val="123654"/>
+        </w:rPr>
+        <w:t xml:space="preserve">Instantiated </w:t>
       </w:r>
       <w:proofErr w:type="spellStart"/>
       <w:r>
         <w:rPr>
           <w:rFonts w:eastAsia="Times New Roman" w:cs="Arial"/>
+          <w:b/>
           <w:color w:val="123654"/>
         </w:rPr>
         <w:t>LogisticRegression</w:t>
@@ -684,6 +1739,7 @@
       <w:r>
         <w:rPr>
           <w:rFonts w:eastAsia="Times New Roman" w:cs="Arial"/>
+          <w:b/>
           <w:color w:val="123654"/>
         </w:rPr>
         <w:t xml:space="preserve"> class available in </w:t>
@@ -692,6 +1748,7 @@
       <w:r>
         <w:rPr>
           <w:rFonts w:eastAsia="Times New Roman" w:cs="Arial"/>
+          <w:b/>
           <w:color w:val="123654"/>
         </w:rPr>
         <w:t>Sklearn.linear_model</w:t>
@@ -702,20 +1759,31 @@
       <w:pPr>
         <w:rPr>
           <w:rFonts w:eastAsia="Times New Roman" w:cs="Arial"/>
-          <w:color w:val="123654"/>
-        </w:rPr>
-      </w:pPr>
-      <w:r>
-        <w:rPr>
-          <w:rFonts w:eastAsia="Times New Roman" w:cs="Arial"/>
-          <w:color w:val="123654"/>
-        </w:rPr>
-        <w:t xml:space="preserve">-Called predict function from </w:t>
+          <w:b/>
+          <w:color w:val="123654"/>
+        </w:rPr>
+      </w:pPr>
+      <w:r>
+        <w:rPr>
+          <w:rFonts w:eastAsia="Times New Roman" w:cs="Arial"/>
+          <w:b/>
+          <w:color w:val="123654"/>
+        </w:rPr>
+        <w:t xml:space="preserve">4) </w:t>
+      </w:r>
+      <w:r>
+        <w:rPr>
+          <w:rFonts w:eastAsia="Times New Roman" w:cs="Arial"/>
+          <w:b/>
+          <w:color w:val="123654"/>
+        </w:rPr>
+        <w:t xml:space="preserve">Called predict function from </w:t>
       </w:r>
       <w:proofErr w:type="spellStart"/>
       <w:r>
         <w:rPr>
           <w:rFonts w:eastAsia="Times New Roman" w:cs="Arial"/>
+          <w:b/>
           <w:color w:val="123654"/>
         </w:rPr>
         <w:t>LogisticRegression</w:t>
@@ -724,6 +1792,7 @@
       <w:r>
         <w:rPr>
           <w:rFonts w:eastAsia="Times New Roman" w:cs="Arial"/>
+          <w:b/>
           <w:color w:val="123654"/>
         </w:rPr>
         <w:t xml:space="preserve"> on X</w:t>
@@ -733,22 +1802,210 @@
       <w:pPr>
         <w:rPr>
           <w:rFonts w:eastAsia="Times New Roman" w:cs="Arial"/>
-          <w:color w:val="123654"/>
-        </w:rPr>
-      </w:pPr>
-      <w:r>
-        <w:rPr>
-          <w:rFonts w:eastAsia="Times New Roman" w:cs="Arial"/>
-          <w:color w:val="123654"/>
-        </w:rPr>
-        <w:lastRenderedPageBreak/>
-        <w:t xml:space="preserve">-Calculated the accuracy of the prediction using </w:t>
+          <w:b/>
+          <w:color w:val="123654"/>
+        </w:rPr>
+      </w:pPr>
+    </w:p>
+    <w:p>
+      <w:pPr>
+        <w:rPr>
+          <w:rFonts w:eastAsia="Times New Roman" w:cs="Arial"/>
+          <w:color w:val="123654"/>
+        </w:rPr>
+      </w:pPr>
+      <w:r>
+        <w:rPr>
+          <w:rFonts w:eastAsia="Times New Roman" w:cs="Arial"/>
+          <w:noProof/>
+          <w:color w:val="123654"/>
+        </w:rPr>
+        <w:drawing>
+          <wp:inline distT="0" distB="0" distL="0" distR="0" wp14:anchorId="2B54CB71" wp14:editId="714633FC">
+            <wp:extent cx="4927600" cy="939800"/>
+            <wp:effectExtent l="0" t="0" r="0" b="0"/>
+            <wp:docPr id="9" name="Picture 9"/>
+            <wp:cNvGraphicFramePr>
+              <a:graphicFrameLocks xmlns:a="http://schemas.openxmlformats.org/drawingml/2006/main" noChangeAspect="1"/>
+            </wp:cNvGraphicFramePr>
+            <a:graphic xmlns:a="http://schemas.openxmlformats.org/drawingml/2006/main">
+              <a:graphicData uri="http://schemas.openxmlformats.org/drawingml/2006/picture">
+                <pic:pic xmlns:pic="http://schemas.openxmlformats.org/drawingml/2006/picture">
+                  <pic:nvPicPr>
+                    <pic:cNvPr id="9" name="Screen Shot 2016-04-23 at 1.04.29 AM.png"/>
+                    <pic:cNvPicPr/>
+                  </pic:nvPicPr>
+                  <pic:blipFill>
+                    <a:blip r:embed="rId8">
+                      <a:extLst>
+                        <a:ext uri="{28A0092B-C50C-407E-A947-70E740481C1C}">
+                          <a14:useLocalDpi xmlns:a14="http://schemas.microsoft.com/office/drawing/2010/main" val="0"/>
+                        </a:ext>
+                      </a:extLst>
+                    </a:blip>
+                    <a:stretch>
+                      <a:fillRect/>
+                    </a:stretch>
+                  </pic:blipFill>
+                  <pic:spPr>
+                    <a:xfrm>
+                      <a:off x="0" y="0"/>
+                      <a:ext cx="4927600" cy="939800"/>
+                    </a:xfrm>
+                    <a:prstGeom prst="rect">
+                      <a:avLst/>
+                    </a:prstGeom>
+                  </pic:spPr>
+                </pic:pic>
+              </a:graphicData>
+            </a:graphic>
+          </wp:inline>
+        </w:drawing>
+      </w:r>
+    </w:p>
+    <w:p>
+      <w:pPr>
+        <w:rPr>
+          <w:rFonts w:eastAsia="Times New Roman" w:cs="Arial"/>
+          <w:color w:val="123654"/>
+        </w:rPr>
+      </w:pPr>
+    </w:p>
+    <w:p>
+      <w:pPr>
+        <w:rPr>
+          <w:rFonts w:eastAsia="Times New Roman" w:cs="Arial"/>
+          <w:color w:val="123654"/>
+        </w:rPr>
+      </w:pPr>
+    </w:p>
+    <w:p>
+      <w:pPr>
+        <w:rPr>
+          <w:rFonts w:eastAsia="Times New Roman" w:cs="Arial"/>
+          <w:b/>
+          <w:color w:val="123654"/>
+        </w:rPr>
+      </w:pPr>
+      <w:r>
+        <w:rPr>
+          <w:rFonts w:eastAsia="Times New Roman" w:cs="Arial"/>
+          <w:b/>
+          <w:color w:val="123654"/>
+        </w:rPr>
+        <w:t xml:space="preserve">5) </w:t>
+      </w:r>
+      <w:r>
+        <w:rPr>
+          <w:rFonts w:eastAsia="Times New Roman" w:cs="Arial"/>
+          <w:b/>
+          <w:color w:val="123654"/>
+        </w:rPr>
+        <w:t>Also used decision Tree for predicting data</w:t>
+      </w:r>
+    </w:p>
+    <w:p>
+      <w:pPr>
+        <w:rPr>
+          <w:rFonts w:eastAsia="Times New Roman" w:cs="Arial"/>
+          <w:color w:val="123654"/>
+        </w:rPr>
+      </w:pPr>
+    </w:p>
+    <w:p>
+      <w:pPr>
+        <w:rPr>
+          <w:rFonts w:eastAsia="Times New Roman" w:cs="Arial"/>
+          <w:color w:val="123654"/>
+        </w:rPr>
+      </w:pPr>
+      <w:r>
+        <w:rPr>
+          <w:rFonts w:eastAsia="Times New Roman" w:cs="Arial"/>
+          <w:noProof/>
+          <w:color w:val="123654"/>
+        </w:rPr>
+        <w:drawing>
+          <wp:inline distT="0" distB="0" distL="0" distR="0" wp14:anchorId="7BA9EF8E" wp14:editId="415811F2">
+            <wp:extent cx="3403600" cy="774700"/>
+            <wp:effectExtent l="0" t="0" r="0" b="12700"/>
+            <wp:docPr id="8" name="Picture 8"/>
+            <wp:cNvGraphicFramePr>
+              <a:graphicFrameLocks xmlns:a="http://schemas.openxmlformats.org/drawingml/2006/main" noChangeAspect="1"/>
+            </wp:cNvGraphicFramePr>
+            <a:graphic xmlns:a="http://schemas.openxmlformats.org/drawingml/2006/main">
+              <a:graphicData uri="http://schemas.openxmlformats.org/drawingml/2006/picture">
+                <pic:pic xmlns:pic="http://schemas.openxmlformats.org/drawingml/2006/picture">
+                  <pic:nvPicPr>
+                    <pic:cNvPr id="8" name="Screen Shot 2016-04-23 at 12.42.08 AM.png"/>
+                    <pic:cNvPicPr/>
+                  </pic:nvPicPr>
+                  <pic:blipFill>
+                    <a:blip r:embed="rId9">
+                      <a:extLst>
+                        <a:ext uri="{28A0092B-C50C-407E-A947-70E740481C1C}">
+                          <a14:useLocalDpi xmlns:a14="http://schemas.microsoft.com/office/drawing/2010/main" val="0"/>
+                        </a:ext>
+                      </a:extLst>
+                    </a:blip>
+                    <a:stretch>
+                      <a:fillRect/>
+                    </a:stretch>
+                  </pic:blipFill>
+                  <pic:spPr>
+                    <a:xfrm>
+                      <a:off x="0" y="0"/>
+                      <a:ext cx="3403600" cy="774700"/>
+                    </a:xfrm>
+                    <a:prstGeom prst="rect">
+                      <a:avLst/>
+                    </a:prstGeom>
+                  </pic:spPr>
+                </pic:pic>
+              </a:graphicData>
+            </a:graphic>
+          </wp:inline>
+        </w:drawing>
+      </w:r>
+    </w:p>
+    <w:p>
+      <w:pPr>
+        <w:rPr>
+          <w:rFonts w:eastAsia="Times New Roman" w:cs="Arial"/>
+          <w:color w:val="123654"/>
+        </w:rPr>
+      </w:pPr>
+    </w:p>
+    <w:p>
+      <w:pPr>
+        <w:rPr>
+          <w:rFonts w:eastAsia="Times New Roman" w:cs="Arial"/>
+          <w:b/>
+          <w:color w:val="123654"/>
+        </w:rPr>
+      </w:pPr>
+      <w:r>
+        <w:rPr>
+          <w:rFonts w:eastAsia="Times New Roman" w:cs="Arial"/>
+          <w:b/>
+          <w:color w:val="123654"/>
+        </w:rPr>
+        <w:t xml:space="preserve">6) </w:t>
+      </w:r>
+      <w:r>
+        <w:rPr>
+          <w:rFonts w:eastAsia="Times New Roman" w:cs="Arial"/>
+          <w:b/>
+          <w:color w:val="123654"/>
+        </w:rPr>
+        <w:t xml:space="preserve">Calculated the accuracy of the prediction using </w:t>
       </w:r>
       <w:proofErr w:type="spellStart"/>
       <w:proofErr w:type="gramStart"/>
       <w:r>
         <w:rPr>
           <w:rFonts w:eastAsia="Times New Roman" w:cs="Arial"/>
+          <w:b/>
           <w:color w:val="123654"/>
         </w:rPr>
         <w:t>metrics.classifictionreport</w:t>
@@ -758,6 +2015,7 @@
       <w:r>
         <w:rPr>
           <w:rFonts w:eastAsia="Times New Roman" w:cs="Arial"/>
+          <w:b/>
           <w:color w:val="123654"/>
         </w:rPr>
         <w:t xml:space="preserve">() from </w:t>
@@ -766,6 +2024,7 @@
       <w:r>
         <w:rPr>
           <w:rFonts w:eastAsia="Times New Roman" w:cs="Arial"/>
+          <w:b/>
           <w:color w:val="123654"/>
         </w:rPr>
         <w:t>sklearn</w:t>
@@ -782,9 +2041,204 @@
       <w:r>
         <w:rPr>
           <w:rFonts w:eastAsia="Times New Roman" w:cs="Arial"/>
-          <w:color w:val="123654"/>
-        </w:rPr>
-        <w:t>-Ran python file</w:t>
+          <w:noProof/>
+          <w:color w:val="123654"/>
+        </w:rPr>
+        <w:drawing>
+          <wp:inline distT="0" distB="0" distL="0" distR="0" wp14:anchorId="68545F8F" wp14:editId="292EE074">
+            <wp:extent cx="5943600" cy="1830070"/>
+            <wp:effectExtent l="0" t="0" r="0" b="0"/>
+            <wp:docPr id="10" name="Picture 10"/>
+            <wp:cNvGraphicFramePr>
+              <a:graphicFrameLocks xmlns:a="http://schemas.openxmlformats.org/drawingml/2006/main" noChangeAspect="1"/>
+            </wp:cNvGraphicFramePr>
+            <a:graphic xmlns:a="http://schemas.openxmlformats.org/drawingml/2006/main">
+              <a:graphicData uri="http://schemas.openxmlformats.org/drawingml/2006/picture">
+                <pic:pic xmlns:pic="http://schemas.openxmlformats.org/drawingml/2006/picture">
+                  <pic:nvPicPr>
+                    <pic:cNvPr id="10" name="Screen Shot 2016-04-23 at 1.04.54 AM.png"/>
+                    <pic:cNvPicPr/>
+                  </pic:nvPicPr>
+                  <pic:blipFill>
+                    <a:blip r:embed="rId10">
+                      <a:extLst>
+                        <a:ext uri="{28A0092B-C50C-407E-A947-70E740481C1C}">
+                          <a14:useLocalDpi xmlns:a14="http://schemas.microsoft.com/office/drawing/2010/main" val="0"/>
+                        </a:ext>
+                      </a:extLst>
+                    </a:blip>
+                    <a:stretch>
+                      <a:fillRect/>
+                    </a:stretch>
+                  </pic:blipFill>
+                  <pic:spPr>
+                    <a:xfrm>
+                      <a:off x="0" y="0"/>
+                      <a:ext cx="5943600" cy="1830070"/>
+                    </a:xfrm>
+                    <a:prstGeom prst="rect">
+                      <a:avLst/>
+                    </a:prstGeom>
+                  </pic:spPr>
+                </pic:pic>
+              </a:graphicData>
+            </a:graphic>
+          </wp:inline>
+        </w:drawing>
+      </w:r>
+    </w:p>
+    <w:p>
+      <w:pPr>
+        <w:rPr>
+          <w:rFonts w:eastAsia="Times New Roman" w:cs="Arial"/>
+          <w:color w:val="123654"/>
+        </w:rPr>
+      </w:pPr>
+    </w:p>
+    <w:p>
+      <w:pPr>
+        <w:rPr>
+          <w:rFonts w:eastAsia="Times New Roman" w:cs="Arial"/>
+          <w:color w:val="123654"/>
+        </w:rPr>
+      </w:pPr>
+    </w:p>
+    <w:p>
+      <w:pPr>
+        <w:rPr>
+          <w:rFonts w:eastAsia="Times New Roman" w:cs="Arial"/>
+          <w:b/>
+          <w:color w:val="123654"/>
+        </w:rPr>
+      </w:pPr>
+      <w:r>
+        <w:rPr>
+          <w:rFonts w:eastAsia="Times New Roman" w:cs="Arial"/>
+          <w:b/>
+          <w:color w:val="123654"/>
+        </w:rPr>
+        <w:t>7)</w:t>
+      </w:r>
+      <w:r>
+        <w:rPr>
+          <w:rFonts w:eastAsia="Times New Roman" w:cs="Arial"/>
+          <w:b/>
+          <w:color w:val="123654"/>
+        </w:rPr>
+        <w:t>Ran python file</w:t>
+      </w:r>
+    </w:p>
+    <w:p>
+      <w:pPr>
+        <w:rPr>
+          <w:rFonts w:eastAsia="Times New Roman" w:cs="Arial"/>
+          <w:color w:val="123654"/>
+        </w:rPr>
+      </w:pPr>
+    </w:p>
+    <w:p>
+      <w:pPr>
+        <w:rPr>
+          <w:rFonts w:eastAsia="Times New Roman" w:cs="Arial"/>
+          <w:color w:val="123654"/>
+        </w:rPr>
+      </w:pPr>
+    </w:p>
+    <w:p>
+      <w:pPr>
+        <w:rPr>
+          <w:rFonts w:eastAsia="Times New Roman" w:cs="Arial"/>
+          <w:color w:val="123654"/>
+        </w:rPr>
+      </w:pPr>
+    </w:p>
+    <w:p>
+      <w:pPr>
+        <w:rPr>
+          <w:rFonts w:eastAsia="Times New Roman" w:cs="Arial"/>
+          <w:color w:val="123654"/>
+        </w:rPr>
+      </w:pPr>
+    </w:p>
+    <w:p>
+      <w:pPr>
+        <w:rPr>
+          <w:rFonts w:eastAsia="Times New Roman" w:cs="Arial"/>
+          <w:b/>
+          <w:color w:val="123654"/>
+        </w:rPr>
+      </w:pPr>
+      <w:r>
+        <w:rPr>
+          <w:rFonts w:eastAsia="Times New Roman" w:cs="Arial"/>
+          <w:b/>
+          <w:color w:val="123654"/>
+        </w:rPr>
+        <w:t>Predicted data:</w:t>
+      </w:r>
+    </w:p>
+    <w:p>
+      <w:pPr>
+        <w:rPr>
+          <w:rFonts w:eastAsia="Times New Roman" w:cs="Arial"/>
+          <w:color w:val="123654"/>
+        </w:rPr>
+      </w:pPr>
+    </w:p>
+    <w:p>
+      <w:pPr>
+        <w:rPr>
+          <w:rFonts w:eastAsia="Times New Roman" w:cs="Arial"/>
+          <w:color w:val="123654"/>
+        </w:rPr>
+      </w:pPr>
+      <w:r>
+        <w:rPr>
+          <w:rFonts w:eastAsia="Times New Roman" w:cs="Arial"/>
+          <w:noProof/>
+          <w:color w:val="123654"/>
+        </w:rPr>
+        <w:drawing>
+          <wp:inline distT="0" distB="0" distL="0" distR="0" wp14:anchorId="21676EC2" wp14:editId="3BC9FD96">
+            <wp:extent cx="5943600" cy="3713480"/>
+            <wp:effectExtent l="0" t="0" r="0" b="0"/>
+            <wp:docPr id="1" name="Picture 1"/>
+            <wp:cNvGraphicFramePr>
+              <a:graphicFrameLocks xmlns:a="http://schemas.openxmlformats.org/drawingml/2006/main" noChangeAspect="1"/>
+            </wp:cNvGraphicFramePr>
+            <a:graphic xmlns:a="http://schemas.openxmlformats.org/drawingml/2006/main">
+              <a:graphicData uri="http://schemas.openxmlformats.org/drawingml/2006/picture">
+                <pic:pic xmlns:pic="http://schemas.openxmlformats.org/drawingml/2006/picture">
+                  <pic:nvPicPr>
+                    <pic:cNvPr id="1" name="Screen Shot 2016-04-23 at 12.45.22 AM.png"/>
+                    <pic:cNvPicPr/>
+                  </pic:nvPicPr>
+                  <pic:blipFill>
+                    <a:blip r:embed="rId11">
+                      <a:extLst>
+                        <a:ext uri="{28A0092B-C50C-407E-A947-70E740481C1C}">
+                          <a14:useLocalDpi xmlns:a14="http://schemas.microsoft.com/office/drawing/2010/main" val="0"/>
+                        </a:ext>
+                      </a:extLst>
+                    </a:blip>
+                    <a:stretch>
+                      <a:fillRect/>
+                    </a:stretch>
+                  </pic:blipFill>
+                  <pic:spPr>
+                    <a:xfrm>
+                      <a:off x="0" y="0"/>
+                      <a:ext cx="5943600" cy="3713480"/>
+                    </a:xfrm>
+                    <a:prstGeom prst="rect">
+                      <a:avLst/>
+                    </a:prstGeom>
+                  </pic:spPr>
+                </pic:pic>
+              </a:graphicData>
+            </a:graphic>
+          </wp:inline>
+        </w:drawing>
       </w:r>
     </w:p>
     <w:p>
@@ -835,303 +2289,157 @@
       </w:pPr>
     </w:p>
     <w:p>
-      <w:pPr>
-        <w:rPr>
-          <w:rFonts w:eastAsia="Times New Roman" w:cs="Times New Roman"/>
-        </w:rPr>
-      </w:pPr>
-    </w:p>
-    <w:p>
-      <w:pPr>
-        <w:rPr>
-          <w:rFonts w:eastAsia="Times New Roman" w:cs="Times New Roman"/>
-        </w:rPr>
-      </w:pPr>
-    </w:p>
-    <w:p>
-      <w:pPr>
-        <w:rPr>
-          <w:rFonts w:eastAsia="Times New Roman" w:cs="Times New Roman"/>
-        </w:rPr>
-      </w:pPr>
-    </w:p>
-    <w:p>
-      <w:pPr>
-        <w:widowControl w:val="0"/>
-        <w:tabs>
-          <w:tab w:val="left" w:pos="560"/>
-          <w:tab w:val="left" w:pos="1120"/>
-          <w:tab w:val="left" w:pos="1680"/>
-          <w:tab w:val="left" w:pos="2240"/>
-          <w:tab w:val="left" w:pos="2800"/>
-          <w:tab w:val="left" w:pos="3360"/>
-          <w:tab w:val="left" w:pos="3920"/>
-          <w:tab w:val="left" w:pos="4480"/>
-          <w:tab w:val="left" w:pos="5040"/>
-          <w:tab w:val="left" w:pos="5600"/>
-          <w:tab w:val="left" w:pos="6160"/>
-          <w:tab w:val="left" w:pos="6720"/>
-        </w:tabs>
-        <w:autoSpaceDE w:val="0"/>
-        <w:autoSpaceDN w:val="0"/>
-        <w:adjustRightInd w:val="0"/>
-        <w:rPr>
-          <w:rFonts w:ascii="Menlo" w:hAnsi="Menlo" w:cs="Menlo"/>
-          <w:color w:val="CDBE97"/>
-          <w:sz w:val="28"/>
-          <w:szCs w:val="28"/>
-        </w:rPr>
-      </w:pPr>
-      <w:r>
-        <w:rPr>
-          <w:rFonts w:ascii="Menlo" w:hAnsi="Menlo" w:cs="Menlo"/>
-          <w:color w:val="CDBE97"/>
-          <w:sz w:val="28"/>
-          <w:szCs w:val="28"/>
-        </w:rPr>
-        <w:t xml:space="preserve">  'precision', 'predicted', average, </w:t>
-      </w:r>
-      <w:proofErr w:type="spellStart"/>
-      <w:r>
-        <w:rPr>
-          <w:rFonts w:ascii="Menlo" w:hAnsi="Menlo" w:cs="Menlo"/>
-          <w:color w:val="CDBE97"/>
-          <w:sz w:val="28"/>
-          <w:szCs w:val="28"/>
-        </w:rPr>
-        <w:t>warn_for</w:t>
-      </w:r>
-      <w:proofErr w:type="spellEnd"/>
-      <w:r>
-        <w:rPr>
-          <w:rFonts w:ascii="Menlo" w:hAnsi="Menlo" w:cs="Menlo"/>
-          <w:color w:val="CDBE97"/>
-          <w:sz w:val="28"/>
-          <w:szCs w:val="28"/>
-        </w:rPr>
-        <w:t>)</w:t>
-      </w:r>
-    </w:p>
-    <w:p>
-      <w:pPr>
-        <w:widowControl w:val="0"/>
-        <w:tabs>
-          <w:tab w:val="left" w:pos="560"/>
-          <w:tab w:val="left" w:pos="1120"/>
-          <w:tab w:val="left" w:pos="1680"/>
-          <w:tab w:val="left" w:pos="2240"/>
-          <w:tab w:val="left" w:pos="2800"/>
-          <w:tab w:val="left" w:pos="3360"/>
-          <w:tab w:val="left" w:pos="3920"/>
-          <w:tab w:val="left" w:pos="4480"/>
-          <w:tab w:val="left" w:pos="5040"/>
-          <w:tab w:val="left" w:pos="5600"/>
-          <w:tab w:val="left" w:pos="6160"/>
-          <w:tab w:val="left" w:pos="6720"/>
-        </w:tabs>
-        <w:autoSpaceDE w:val="0"/>
-        <w:autoSpaceDN w:val="0"/>
-        <w:adjustRightInd w:val="0"/>
-        <w:rPr>
-          <w:rFonts w:ascii="Menlo" w:hAnsi="Menlo" w:cs="Menlo"/>
-          <w:color w:val="CDBE97"/>
-          <w:sz w:val="28"/>
-          <w:szCs w:val="28"/>
-        </w:rPr>
-      </w:pPr>
-      <w:r>
-        <w:rPr>
-          <w:rFonts w:ascii="Menlo" w:hAnsi="Menlo" w:cs="Menlo"/>
-          <w:color w:val="CDBE97"/>
-          <w:sz w:val="28"/>
-          <w:szCs w:val="28"/>
-        </w:rPr>
-        <w:t xml:space="preserve">             precision    </w:t>
-      </w:r>
-      <w:proofErr w:type="gramStart"/>
-      <w:r>
-        <w:rPr>
-          <w:rFonts w:ascii="Menlo" w:hAnsi="Menlo" w:cs="Menlo"/>
-          <w:color w:val="CDBE97"/>
-          <w:sz w:val="28"/>
-          <w:szCs w:val="28"/>
-        </w:rPr>
-        <w:t>recall  f</w:t>
-      </w:r>
-      <w:proofErr w:type="gramEnd"/>
-      <w:r>
-        <w:rPr>
-          <w:rFonts w:ascii="Menlo" w:hAnsi="Menlo" w:cs="Menlo"/>
-          <w:color w:val="CDBE97"/>
-          <w:sz w:val="28"/>
-          <w:szCs w:val="28"/>
-        </w:rPr>
-        <w:t>1-score   support</w:t>
-      </w:r>
-    </w:p>
-    <w:p>
-      <w:pPr>
-        <w:widowControl w:val="0"/>
-        <w:tabs>
-          <w:tab w:val="left" w:pos="560"/>
-          <w:tab w:val="left" w:pos="1120"/>
-          <w:tab w:val="left" w:pos="1680"/>
-          <w:tab w:val="left" w:pos="2240"/>
-          <w:tab w:val="left" w:pos="2800"/>
-          <w:tab w:val="left" w:pos="3360"/>
-          <w:tab w:val="left" w:pos="3920"/>
-          <w:tab w:val="left" w:pos="4480"/>
-          <w:tab w:val="left" w:pos="5040"/>
-          <w:tab w:val="left" w:pos="5600"/>
-          <w:tab w:val="left" w:pos="6160"/>
-          <w:tab w:val="left" w:pos="6720"/>
-        </w:tabs>
-        <w:autoSpaceDE w:val="0"/>
-        <w:autoSpaceDN w:val="0"/>
-        <w:adjustRightInd w:val="0"/>
-        <w:rPr>
-          <w:rFonts w:ascii="Menlo" w:hAnsi="Menlo" w:cs="Menlo"/>
-          <w:color w:val="CDBE97"/>
-          <w:sz w:val="28"/>
-          <w:szCs w:val="28"/>
-        </w:rPr>
-      </w:pPr>
-    </w:p>
-    <w:p>
-      <w:pPr>
-        <w:widowControl w:val="0"/>
-        <w:tabs>
-          <w:tab w:val="left" w:pos="560"/>
-          <w:tab w:val="left" w:pos="1120"/>
-          <w:tab w:val="left" w:pos="1680"/>
-          <w:tab w:val="left" w:pos="2240"/>
-          <w:tab w:val="left" w:pos="2800"/>
-          <w:tab w:val="left" w:pos="3360"/>
-          <w:tab w:val="left" w:pos="3920"/>
-          <w:tab w:val="left" w:pos="4480"/>
-          <w:tab w:val="left" w:pos="5040"/>
-          <w:tab w:val="left" w:pos="5600"/>
-          <w:tab w:val="left" w:pos="6160"/>
-          <w:tab w:val="left" w:pos="6720"/>
-        </w:tabs>
-        <w:autoSpaceDE w:val="0"/>
-        <w:autoSpaceDN w:val="0"/>
-        <w:adjustRightInd w:val="0"/>
-        <w:rPr>
-          <w:rFonts w:ascii="Menlo" w:hAnsi="Menlo" w:cs="Menlo"/>
-          <w:color w:val="CDBE97"/>
-          <w:sz w:val="28"/>
-          <w:szCs w:val="28"/>
-        </w:rPr>
-      </w:pPr>
-      <w:r>
-        <w:rPr>
-          <w:rFonts w:ascii="Menlo" w:hAnsi="Menlo" w:cs="Menlo"/>
-          <w:color w:val="CDBE97"/>
-          <w:sz w:val="28"/>
-          <w:szCs w:val="28"/>
-        </w:rPr>
-        <w:t xml:space="preserve">        0.0       0.92      1.00      0.96       377</w:t>
-      </w:r>
-    </w:p>
-    <w:p>
-      <w:pPr>
-        <w:widowControl w:val="0"/>
-        <w:tabs>
-          <w:tab w:val="left" w:pos="560"/>
-          <w:tab w:val="left" w:pos="1120"/>
-          <w:tab w:val="left" w:pos="1680"/>
-          <w:tab w:val="left" w:pos="2240"/>
-          <w:tab w:val="left" w:pos="2800"/>
-          <w:tab w:val="left" w:pos="3360"/>
-          <w:tab w:val="left" w:pos="3920"/>
-          <w:tab w:val="left" w:pos="4480"/>
-          <w:tab w:val="left" w:pos="5040"/>
-          <w:tab w:val="left" w:pos="5600"/>
-          <w:tab w:val="left" w:pos="6160"/>
-          <w:tab w:val="left" w:pos="6720"/>
-        </w:tabs>
-        <w:autoSpaceDE w:val="0"/>
-        <w:autoSpaceDN w:val="0"/>
-        <w:adjustRightInd w:val="0"/>
-        <w:rPr>
-          <w:rFonts w:ascii="Menlo" w:hAnsi="Menlo" w:cs="Menlo"/>
-          <w:color w:val="CDBE97"/>
-          <w:sz w:val="28"/>
-          <w:szCs w:val="28"/>
-        </w:rPr>
-      </w:pPr>
-      <w:r>
-        <w:rPr>
-          <w:rFonts w:ascii="Menlo" w:hAnsi="Menlo" w:cs="Menlo"/>
-          <w:color w:val="CDBE97"/>
-          <w:sz w:val="28"/>
-          <w:szCs w:val="28"/>
-        </w:rPr>
-        <w:t xml:space="preserve">        1.0       0.00      0.00      0.00        32</w:t>
-      </w:r>
-    </w:p>
-    <w:p>
-      <w:pPr>
-        <w:widowControl w:val="0"/>
-        <w:tabs>
-          <w:tab w:val="left" w:pos="560"/>
-          <w:tab w:val="left" w:pos="1120"/>
-          <w:tab w:val="left" w:pos="1680"/>
-          <w:tab w:val="left" w:pos="2240"/>
-          <w:tab w:val="left" w:pos="2800"/>
-          <w:tab w:val="left" w:pos="3360"/>
-          <w:tab w:val="left" w:pos="3920"/>
-          <w:tab w:val="left" w:pos="4480"/>
-          <w:tab w:val="left" w:pos="5040"/>
-          <w:tab w:val="left" w:pos="5600"/>
-          <w:tab w:val="left" w:pos="6160"/>
-          <w:tab w:val="left" w:pos="6720"/>
-        </w:tabs>
-        <w:autoSpaceDE w:val="0"/>
-        <w:autoSpaceDN w:val="0"/>
-        <w:adjustRightInd w:val="0"/>
-        <w:rPr>
-          <w:rFonts w:ascii="Menlo" w:hAnsi="Menlo" w:cs="Menlo"/>
-          <w:color w:val="CDBE97"/>
-          <w:sz w:val="28"/>
-          <w:szCs w:val="28"/>
-        </w:rPr>
-      </w:pPr>
-    </w:p>
-    <w:p>
-      <w:proofErr w:type="spellStart"/>
-      <w:r>
-        <w:rPr>
-          <w:rFonts w:ascii="Menlo" w:hAnsi="Menlo" w:cs="Menlo"/>
-          <w:color w:val="CDBE97"/>
-          <w:sz w:val="28"/>
-          <w:szCs w:val="28"/>
-        </w:rPr>
-        <w:t>avg</w:t>
-      </w:r>
-      <w:proofErr w:type="spellEnd"/>
-      <w:r>
-        <w:rPr>
-          <w:rFonts w:ascii="Menlo" w:hAnsi="Menlo" w:cs="Menlo"/>
-          <w:color w:val="CDBE97"/>
-          <w:sz w:val="28"/>
-          <w:szCs w:val="28"/>
-        </w:rPr>
-        <w:t xml:space="preserve"> / total       0.85  </w:t>
-      </w:r>
-      <w:bookmarkStart w:id="0" w:name="_GoBack"/>
-      <w:bookmarkEnd w:id="0"/>
-      <w:r>
-        <w:rPr>
-          <w:rFonts w:ascii="Menlo" w:hAnsi="Menlo" w:cs="Menlo"/>
-          <w:color w:val="CDBE97"/>
-          <w:sz w:val="28"/>
-          <w:szCs w:val="28"/>
-        </w:rPr>
-        <w:t xml:space="preserve">    0.92      0.88       409</w:t>
-      </w:r>
-    </w:p>
+      <w:r>
+        <w:rPr>
+          <w:noProof/>
+        </w:rPr>
+        <w:drawing>
+          <wp:inline distT="0" distB="0" distL="0" distR="0" wp14:anchorId="5C25C1F7" wp14:editId="42E68725">
+            <wp:extent cx="5943600" cy="1945640"/>
+            <wp:effectExtent l="0" t="0" r="0" b="10160"/>
+            <wp:docPr id="2" name="Picture 2"/>
+            <wp:cNvGraphicFramePr>
+              <a:graphicFrameLocks xmlns:a="http://schemas.openxmlformats.org/drawingml/2006/main" noChangeAspect="1"/>
+            </wp:cNvGraphicFramePr>
+            <a:graphic xmlns:a="http://schemas.openxmlformats.org/drawingml/2006/main">
+              <a:graphicData uri="http://schemas.openxmlformats.org/drawingml/2006/picture">
+                <pic:pic xmlns:pic="http://schemas.openxmlformats.org/drawingml/2006/picture">
+                  <pic:nvPicPr>
+                    <pic:cNvPr id="2" name="Screen Shot 2016-04-16 at 5.23.29 PM.png"/>
+                    <pic:cNvPicPr/>
+                  </pic:nvPicPr>
+                  <pic:blipFill>
+                    <a:blip r:embed="rId12">
+                      <a:extLst>
+                        <a:ext uri="{28A0092B-C50C-407E-A947-70E740481C1C}">
+                          <a14:useLocalDpi xmlns:a14="http://schemas.microsoft.com/office/drawing/2010/main" val="0"/>
+                        </a:ext>
+                      </a:extLst>
+                    </a:blip>
+                    <a:stretch>
+                      <a:fillRect/>
+                    </a:stretch>
+                  </pic:blipFill>
+                  <pic:spPr>
+                    <a:xfrm>
+                      <a:off x="0" y="0"/>
+                      <a:ext cx="5943600" cy="1945640"/>
+                    </a:xfrm>
+                    <a:prstGeom prst="rect">
+                      <a:avLst/>
+                    </a:prstGeom>
+                  </pic:spPr>
+                </pic:pic>
+              </a:graphicData>
+            </a:graphic>
+          </wp:inline>
+        </w:drawing>
+      </w:r>
+    </w:p>
+    <w:p>
+      <w:r>
+        <w:t xml:space="preserve">                                       </w:t>
+      </w:r>
+    </w:p>
+    <w:p/>
+    <w:p/>
+    <w:p/>
+    <w:p/>
+    <w:p/>
+    <w:p/>
+    <w:p/>
+    <w:p/>
+    <w:p/>
+    <w:p/>
+    <w:p/>
+    <w:p>
+      <w:pPr>
+        <w:ind w:left="2160" w:firstLine="720"/>
+        <w:rPr>
+          <w:b/>
+          <w:sz w:val="56"/>
+          <w:szCs w:val="56"/>
+        </w:rPr>
+      </w:pPr>
+      <w:r>
+        <w:rPr>
+          <w:b/>
+          <w:sz w:val="56"/>
+          <w:szCs w:val="56"/>
+        </w:rPr>
+        <w:t>Thank you</w:t>
+      </w:r>
+    </w:p>
+    <w:p>
+      <w:pPr>
+        <w:rPr>
+          <w:b/>
+          <w:sz w:val="56"/>
+          <w:szCs w:val="56"/>
+        </w:rPr>
+      </w:pPr>
+    </w:p>
+    <w:p>
+      <w:pPr>
+        <w:rPr>
+          <w:b/>
+          <w:sz w:val="56"/>
+          <w:szCs w:val="56"/>
+        </w:rPr>
+      </w:pPr>
+      <w:r>
+        <w:rPr>
+          <w:b/>
+          <w:sz w:val="56"/>
+          <w:szCs w:val="56"/>
+        </w:rPr>
+        <w:t xml:space="preserve">  </w:t>
+      </w:r>
+      <w:r>
+        <w:rPr>
+          <w:b/>
+          <w:sz w:val="56"/>
+          <w:szCs w:val="56"/>
+        </w:rPr>
+        <w:t xml:space="preserve">   </w:t>
+      </w:r>
+      <w:r>
+        <w:rPr>
+          <w:b/>
+          <w:sz w:val="56"/>
+          <w:szCs w:val="56"/>
+        </w:rPr>
+        <w:t xml:space="preserve"> Machine Learning Final Project </w:t>
+      </w:r>
+    </w:p>
+    <w:p>
+      <w:pPr>
+        <w:ind w:left="2880"/>
+        <w:rPr>
+          <w:b/>
+          <w:sz w:val="56"/>
+          <w:szCs w:val="56"/>
+        </w:rPr>
+      </w:pPr>
+    </w:p>
+    <w:p>
+      <w:pPr>
+        <w:rPr>
+          <w:b/>
+          <w:sz w:val="56"/>
+          <w:szCs w:val="56"/>
+        </w:rPr>
+      </w:pPr>
+      <w:r>
+        <w:rPr>
+          <w:b/>
+          <w:sz w:val="56"/>
+          <w:szCs w:val="56"/>
+        </w:rPr>
+        <w:t>Logistic Regression on Parole Violation</w:t>
+      </w:r>
+    </w:p>
+    <w:p/>
     <w:sectPr>
       <w:pgSz w:w="12240" w:h="15840"/>
       <w:pgMar w:top="1440" w:right="1440" w:bottom="1440" w:left="1440" w:header="720" w:footer="720" w:gutter="0"/>

</xml_diff>

<commit_message>
decision tree added in report and presentation
</commit_message>
<xml_diff>
--- a/project/Logistic Regression with scikit.docx
+++ b/project/Logistic Regression with scikit.docx
@@ -306,6 +306,8 @@
         </mc:AlternateContent>
       </w:r>
     </w:p>
+    <w:bookmarkStart w:id="0" w:name="_GoBack"/>
+    <w:bookmarkEnd w:id="0"/>
     <w:p>
       <w:pPr>
         <w:shd w:val="clear" w:color="auto" w:fill="FFFFFF"/>
@@ -1046,8 +1048,6 @@
         </w:rPr>
         <w:br/>
       </w:r>
-      <w:bookmarkStart w:id="0" w:name="_GoBack"/>
-      <w:bookmarkEnd w:id="0"/>
       <w:r>
         <w:rPr>
           <w:rFonts w:cs="Times New Roman"/>
@@ -1551,13 +1551,17 @@
           <w:rFonts w:eastAsia="Times New Roman" w:cs="Arial"/>
           <w:b/>
           <w:color w:val="123654"/>
-        </w:rPr>
-      </w:pPr>
-      <w:r>
-        <w:rPr>
-          <w:rFonts w:eastAsia="Times New Roman" w:cs="Arial"/>
-          <w:b/>
-          <w:color w:val="123654"/>
+          <w:sz w:val="28"/>
+          <w:szCs w:val="28"/>
+        </w:rPr>
+      </w:pPr>
+      <w:r>
+        <w:rPr>
+          <w:rFonts w:eastAsia="Times New Roman" w:cs="Arial"/>
+          <w:b/>
+          <w:color w:val="123654"/>
+          <w:sz w:val="28"/>
+          <w:szCs w:val="28"/>
         </w:rPr>
         <w:t>Process:</w:t>
       </w:r>

</xml_diff>